<commit_message>
new order printing function. download active listing ItemType
</commit_message>
<xml_diff>
--- a/EBay System Structure.docx
+++ b/EBay System Structure.docx
@@ -8,27 +8,341 @@
           <w:rFonts w:hint="eastAsia"/>
         </w:rPr>
       </w:pPr>
+      <w:r>
+        <w:rPr>
+          <w:rFonts w:hint="eastAsia"/>
+          <w:noProof/>
+        </w:rPr>
+        <mc:AlternateContent>
+          <mc:Choice Requires="wps">
+            <w:drawing>
+              <wp:anchor distT="0" distB="0" distL="114300" distR="114300" simplePos="0" relativeHeight="251722752" behindDoc="0" locked="0" layoutInCell="1" allowOverlap="1">
+                <wp:simplePos x="0" y="0"/>
+                <wp:positionH relativeFrom="column">
+                  <wp:posOffset>3184497</wp:posOffset>
+                </wp:positionH>
+                <wp:positionV relativeFrom="paragraph">
+                  <wp:posOffset>3976</wp:posOffset>
+                </wp:positionV>
+                <wp:extent cx="914400" cy="318052"/>
+                <wp:effectExtent l="0" t="0" r="10795" b="25400"/>
+                <wp:wrapNone/>
+                <wp:docPr id="42" name="文本框 42"/>
+                <wp:cNvGraphicFramePr/>
+                <a:graphic xmlns:a="http://schemas.openxmlformats.org/drawingml/2006/main">
+                  <a:graphicData uri="http://schemas.microsoft.com/office/word/2010/wordprocessingShape">
+                    <wps:wsp>
+                      <wps:cNvSpPr txBox="1"/>
+                      <wps:spPr>
+                        <a:xfrm>
+                          <a:off x="0" y="0"/>
+                          <a:ext cx="914400" cy="318052"/>
+                        </a:xfrm>
+                        <a:prstGeom prst="rect">
+                          <a:avLst/>
+                        </a:prstGeom>
+                        <a:solidFill>
+                          <a:schemeClr val="lt1"/>
+                        </a:solidFill>
+                        <a:ln w="6350">
+                          <a:solidFill>
+                            <a:prstClr val="black"/>
+                          </a:solidFill>
+                        </a:ln>
+                        <a:effectLst/>
+                      </wps:spPr>
+                      <wps:style>
+                        <a:lnRef idx="0">
+                          <a:schemeClr val="accent1"/>
+                        </a:lnRef>
+                        <a:fillRef idx="0">
+                          <a:schemeClr val="accent1"/>
+                        </a:fillRef>
+                        <a:effectRef idx="0">
+                          <a:schemeClr val="accent1"/>
+                        </a:effectRef>
+                        <a:fontRef idx="minor">
+                          <a:schemeClr val="dk1"/>
+                        </a:fontRef>
+                      </wps:style>
+                      <wps:txbx>
+                        <w:txbxContent>
+                          <w:p>
+                            <w:r>
+                              <w:rPr>
+                                <w:rFonts w:hint="eastAsia"/>
+                              </w:rPr>
+                              <w:t xml:space="preserve">2. </w:t>
+                            </w:r>
+                            <w:r>
+                              <w:t>U</w:t>
+                            </w:r>
+                            <w:r>
+                              <w:rPr>
+                                <w:rFonts w:hint="eastAsia"/>
+                              </w:rPr>
+                              <w:t xml:space="preserve">pload images to </w:t>
+                            </w:r>
+                            <w:proofErr w:type="spellStart"/>
+                            <w:r>
+                              <w:rPr>
+                                <w:rFonts w:hint="eastAsia"/>
+                              </w:rPr>
+                              <w:t>flickr</w:t>
+                            </w:r>
+                            <w:proofErr w:type="spellEnd"/>
+                            <w:r>
+                              <w:rPr>
+                                <w:rFonts w:hint="eastAsia"/>
+                              </w:rPr>
+                              <w:t xml:space="preserve"> server</w:t>
+                            </w:r>
+                          </w:p>
+                        </w:txbxContent>
+                      </wps:txbx>
+                      <wps:bodyPr rot="0" spcFirstLastPara="0" vertOverflow="overflow" horzOverflow="overflow" vert="horz" wrap="none" lIns="91440" tIns="45720" rIns="91440" bIns="45720" numCol="1" spcCol="0" rtlCol="0" fromWordArt="0" anchor="t" anchorCtr="0" forceAA="0" compatLnSpc="1">
+                        <a:prstTxWarp prst="textNoShape">
+                          <a:avLst/>
+                        </a:prstTxWarp>
+                        <a:noAutofit/>
+                      </wps:bodyPr>
+                    </wps:wsp>
+                  </a:graphicData>
+                </a:graphic>
+                <wp14:sizeRelV relativeFrom="margin">
+                  <wp14:pctHeight>0</wp14:pctHeight>
+                </wp14:sizeRelV>
+              </wp:anchor>
+            </w:drawing>
+          </mc:Choice>
+          <mc:Fallback>
+            <w:pict>
+              <v:shapetype id="_x0000_t202" coordsize="21600,21600" o:spt="202" path="m,l,21600r21600,l21600,xe">
+                <v:stroke joinstyle="miter"/>
+                <v:path gradientshapeok="t" o:connecttype="rect"/>
+              </v:shapetype>
+              <v:shape id="文本框 42" o:spid="_x0000_s1026" type="#_x0000_t202" style="position:absolute;left:0;text-align:left;margin-left:250.75pt;margin-top:.3pt;width:1in;height:25.05pt;z-index:251722752;visibility:visible;mso-wrap-style:none;mso-height-percent:0;mso-wrap-distance-left:9pt;mso-wrap-distance-top:0;mso-wrap-distance-right:9pt;mso-wrap-distance-bottom:0;mso-position-horizontal:absolute;mso-position-horizontal-relative:text;mso-position-vertical:absolute;mso-position-vertical-relative:text;mso-height-percent:0;mso-height-relative:margin;v-text-anchor:top" o:gfxdata="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" fillcolor="white [3201]" strokeweight=".5pt">
+                <v:textbox>
+                  <w:txbxContent>
+                    <w:p>
+                      <w:r>
+                        <w:rPr>
+                          <w:rFonts w:hint="eastAsia"/>
+                        </w:rPr>
+                        <w:t xml:space="preserve">2. </w:t>
+                      </w:r>
+                      <w:r>
+                        <w:t>U</w:t>
+                      </w:r>
+                      <w:r>
+                        <w:rPr>
+                          <w:rFonts w:hint="eastAsia"/>
+                        </w:rPr>
+                        <w:t xml:space="preserve">pload images to </w:t>
+                      </w:r>
+                      <w:proofErr w:type="spellStart"/>
+                      <w:r>
+                        <w:rPr>
+                          <w:rFonts w:hint="eastAsia"/>
+                        </w:rPr>
+                        <w:t>flickr</w:t>
+                      </w:r>
+                      <w:proofErr w:type="spellEnd"/>
+                      <w:r>
+                        <w:rPr>
+                          <w:rFonts w:hint="eastAsia"/>
+                        </w:rPr>
+                        <w:t xml:space="preserve"> server</w:t>
+                      </w:r>
+                    </w:p>
+                  </w:txbxContent>
+                </v:textbox>
+              </v:shape>
+            </w:pict>
+          </mc:Fallback>
+        </mc:AlternateContent>
+      </w:r>
+      <w:r>
+        <w:rPr>
+          <w:rFonts w:hint="eastAsia"/>
+          <w:noProof/>
+        </w:rPr>
+        <mc:AlternateContent>
+          <mc:Choice Requires="wps">
+            <w:drawing>
+              <wp:anchor distT="0" distB="0" distL="114300" distR="114300" simplePos="0" relativeHeight="251720704" behindDoc="0" locked="0" layoutInCell="1" allowOverlap="1">
+                <wp:simplePos x="0" y="0"/>
+                <wp:positionH relativeFrom="column">
+                  <wp:posOffset>1657847</wp:posOffset>
+                </wp:positionH>
+                <wp:positionV relativeFrom="paragraph">
+                  <wp:posOffset>-234563</wp:posOffset>
+                </wp:positionV>
+                <wp:extent cx="834887" cy="866692"/>
+                <wp:effectExtent l="0" t="0" r="22860" b="10160"/>
+                <wp:wrapNone/>
+                <wp:docPr id="40" name="椭圆 40"/>
+                <wp:cNvGraphicFramePr/>
+                <a:graphic xmlns:a="http://schemas.openxmlformats.org/drawingml/2006/main">
+                  <a:graphicData uri="http://schemas.microsoft.com/office/word/2010/wordprocessingShape">
+                    <wps:wsp>
+                      <wps:cNvSpPr/>
+                      <wps:spPr>
+                        <a:xfrm>
+                          <a:off x="0" y="0"/>
+                          <a:ext cx="834887" cy="866692"/>
+                        </a:xfrm>
+                        <a:prstGeom prst="ellipse">
+                          <a:avLst/>
+                        </a:prstGeom>
+                      </wps:spPr>
+                      <wps:style>
+                        <a:lnRef idx="2">
+                          <a:schemeClr val="accent1">
+                            <a:shade val="50000"/>
+                          </a:schemeClr>
+                        </a:lnRef>
+                        <a:fillRef idx="1">
+                          <a:schemeClr val="accent1"/>
+                        </a:fillRef>
+                        <a:effectRef idx="0">
+                          <a:schemeClr val="accent1"/>
+                        </a:effectRef>
+                        <a:fontRef idx="minor">
+                          <a:schemeClr val="lt1"/>
+                        </a:fontRef>
+                      </wps:style>
+                      <wps:txbx>
+                        <w:txbxContent>
+                          <w:p>
+                            <w:pPr>
+                              <w:jc w:val="center"/>
+                            </w:pPr>
+                            <w:r>
+                              <w:t>F</w:t>
+                            </w:r>
+                            <w:r>
+                              <w:rPr>
+                                <w:rFonts w:hint="eastAsia"/>
+                              </w:rPr>
+                              <w:t>lickr server</w:t>
+                            </w:r>
+                          </w:p>
+                        </w:txbxContent>
+                      </wps:txbx>
+                      <wps:bodyPr rot="0" spcFirstLastPara="0" vertOverflow="overflow" horzOverflow="overflow" vert="horz" wrap="square" lIns="91440" tIns="45720" rIns="91440" bIns="45720" numCol="1" spcCol="0" rtlCol="0" fromWordArt="0" anchor="ctr" anchorCtr="0" forceAA="0" compatLnSpc="1">
+                        <a:prstTxWarp prst="textNoShape">
+                          <a:avLst/>
+                        </a:prstTxWarp>
+                        <a:noAutofit/>
+                      </wps:bodyPr>
+                    </wps:wsp>
+                  </a:graphicData>
+                </a:graphic>
+              </wp:anchor>
+            </w:drawing>
+          </mc:Choice>
+          <mc:Fallback>
+            <w:pict>
+              <v:oval id="椭圆 40" o:spid="_x0000_s1027" style="position:absolute;left:0;text-align:left;margin-left:130.55pt;margin-top:-18.45pt;width:65.75pt;height:68.25pt;z-index:251720704;visibility:visible;mso-wrap-style:square;mso-wrap-distance-left:9pt;mso-wrap-distance-top:0;mso-wrap-distance-right:9pt;mso-wrap-distance-bottom:0;mso-position-horizontal:absolute;mso-position-horizontal-relative:text;mso-position-vertical:absolute;mso-position-vertical-relative:text;v-text-anchor:middle" o:gfxdata="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" fillcolor="#4f81bd [3204]" strokecolor="#243f60 [1604]" strokeweight="2pt">
+                <v:textbox>
+                  <w:txbxContent>
+                    <w:p>
+                      <w:pPr>
+                        <w:jc w:val="center"/>
+                      </w:pPr>
+                      <w:r>
+                        <w:t>F</w:t>
+                      </w:r>
+                      <w:r>
+                        <w:rPr>
+                          <w:rFonts w:hint="eastAsia"/>
+                        </w:rPr>
+                        <w:t>lickr server</w:t>
+                      </w:r>
+                    </w:p>
+                  </w:txbxContent>
+                </v:textbox>
+              </v:oval>
+            </w:pict>
+          </mc:Fallback>
+        </mc:AlternateContent>
+      </w:r>
+    </w:p>
+    <w:p/>
+    <w:p>
+      <w:r>
+        <w:rPr>
+          <w:noProof/>
+        </w:rPr>
+        <mc:AlternateContent>
+          <mc:Choice Requires="wps">
+            <w:drawing>
+              <wp:anchor distT="0" distB="0" distL="114300" distR="114300" simplePos="0" relativeHeight="251721728" behindDoc="0" locked="0" layoutInCell="1" allowOverlap="1">
+                <wp:simplePos x="0" y="0"/>
+                <wp:positionH relativeFrom="column">
+                  <wp:posOffset>2437075</wp:posOffset>
+                </wp:positionH>
+                <wp:positionV relativeFrom="paragraph">
+                  <wp:posOffset>148424</wp:posOffset>
+                </wp:positionV>
+                <wp:extent cx="349857" cy="357809"/>
+                <wp:effectExtent l="38100" t="38100" r="31750" b="23495"/>
+                <wp:wrapNone/>
+                <wp:docPr id="41" name="直接箭头连接符 41"/>
+                <wp:cNvGraphicFramePr/>
+                <a:graphic xmlns:a="http://schemas.openxmlformats.org/drawingml/2006/main">
+                  <a:graphicData uri="http://schemas.microsoft.com/office/word/2010/wordprocessingShape">
+                    <wps:wsp>
+                      <wps:cNvCnPr/>
+                      <wps:spPr>
+                        <a:xfrm flipH="1" flipV="1">
+                          <a:off x="0" y="0"/>
+                          <a:ext cx="349857" cy="357809"/>
+                        </a:xfrm>
+                        <a:prstGeom prst="straightConnector1">
+                          <a:avLst/>
+                        </a:prstGeom>
+                        <a:ln>
+                          <a:tailEnd type="arrow"/>
+                        </a:ln>
+                      </wps:spPr>
+                      <wps:style>
+                        <a:lnRef idx="1">
+                          <a:schemeClr val="accent1"/>
+                        </a:lnRef>
+                        <a:fillRef idx="0">
+                          <a:schemeClr val="accent1"/>
+                        </a:fillRef>
+                        <a:effectRef idx="0">
+                          <a:schemeClr val="accent1"/>
+                        </a:effectRef>
+                        <a:fontRef idx="minor">
+                          <a:schemeClr val="tx1"/>
+                        </a:fontRef>
+                      </wps:style>
+                      <wps:bodyPr/>
+                    </wps:wsp>
+                  </a:graphicData>
+                </a:graphic>
+              </wp:anchor>
+            </w:drawing>
+          </mc:Choice>
+          <mc:Fallback>
+            <w:pict>
+              <v:shapetype id="_x0000_t32" coordsize="21600,21600" o:spt="32" o:oned="t" path="m,l21600,21600e" filled="f">
+                <v:path arrowok="t" fillok="f" o:connecttype="none"/>
+                <o:lock v:ext="edit" shapetype="t"/>
+              </v:shapetype>
+              <v:shape id="直接箭头连接符 41" o:spid="_x0000_s1026" type="#_x0000_t32" style="position:absolute;left:0;text-align:left;margin-left:191.9pt;margin-top:11.7pt;width:27.55pt;height:28.15pt;flip:x y;z-index:251721728;visibility:visible;mso-wrap-style:square;mso-wrap-distance-left:9pt;mso-wrap-distance-top:0;mso-wrap-distance-right:9pt;mso-wrap-distance-bottom:0;mso-position-horizontal:absolute;mso-position-horizontal-relative:text;mso-position-vertical:absolute;mso-position-vertical-relative:text" o:gfxdata="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" strokecolor="#4579b8 [3044]">
+                <v:stroke endarrow="open"/>
+              </v:shape>
+            </w:pict>
+          </mc:Fallback>
+        </mc:AlternateContent>
+      </w:r>
     </w:p>
     <w:p>
-      <w:pPr>
-        <w:rPr>
-          <w:rFonts w:hint="eastAsia"/>
-        </w:rPr>
-      </w:pPr>
-    </w:p>
-    <w:p>
-      <w:pPr>
-        <w:rPr>
-          <w:rFonts w:hint="eastAsia"/>
-        </w:rPr>
-      </w:pPr>
-    </w:p>
-    <w:p>
-      <w:pPr>
-        <w:rPr>
-          <w:rFonts w:hint="eastAsia"/>
-        </w:rPr>
-      </w:pPr>
       <w:r>
         <w:rPr>
           <w:rFonts w:hint="eastAsia"/>
@@ -343,9 +657,6 @@
                           <w:p>
                             <w:pPr>
                               <w:jc w:val="center"/>
-                              <w:rPr>
-                                <w:rFonts w:hint="eastAsia"/>
-                              </w:rPr>
                             </w:pPr>
                             <w:r>
                               <w:t>A</w:t>
@@ -360,9 +671,6 @@
                           <w:p>
                             <w:pPr>
                               <w:jc w:val="center"/>
-                              <w:rPr>
-                                <w:rFonts w:hint="eastAsia"/>
-                              </w:rPr>
                             </w:pPr>
                             <w:proofErr w:type="spellStart"/>
                             <w:r>
@@ -443,11 +751,6 @@
       </w:r>
     </w:p>
     <w:p>
-      <w:pPr>
-        <w:rPr>
-          <w:rFonts w:hint="eastAsia"/>
-        </w:rPr>
-      </w:pPr>
       <w:r>
         <w:rPr>
           <w:rFonts w:hint="eastAsia"/>
@@ -456,7 +759,7 @@
         <mc:AlternateContent>
           <mc:Choice Requires="wps">
             <w:drawing>
-              <wp:anchor distT="0" distB="0" distL="114300" distR="114300" simplePos="0" relativeHeight="251702272" behindDoc="0" locked="0" layoutInCell="1" allowOverlap="1" wp14:anchorId="33A90AE6" wp14:editId="7713EB00">
+              <wp:anchor distT="0" distB="0" distL="114300" distR="114300" simplePos="0" relativeHeight="251702272" behindDoc="0" locked="0" layoutInCell="1" allowOverlap="1" wp14:anchorId="7B62D07F" wp14:editId="18E586CF">
                 <wp:simplePos x="0" y="0"/>
                 <wp:positionH relativeFrom="column">
                   <wp:posOffset>2372995</wp:posOffset>
@@ -532,7 +835,7 @@
           </mc:Choice>
           <mc:Fallback>
             <w:pict>
-              <v:oval id="椭圆 5" o:spid="_x0000_s1029" style="position:absolute;left:0;text-align:left;margin-left:186.85pt;margin-top:8.65pt;width:86.4pt;height:1in;z-index:251702272;visibility:visible;mso-wrap-style:square;mso-width-percent:0;mso-wrap-distance-left:9pt;mso-wrap-distance-top:0;mso-wrap-distance-right:9pt;mso-wrap-distance-bottom:0;mso-position-horizontal:absolute;mso-position-horizontal-relative:text;mso-position-vertical:absolute;mso-position-vertical-relative:text;mso-width-percent:0;mso-width-relative:margin;v-text-anchor:middle" o:gfxdata="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" fillcolor="#4f81bd [3204]" strokecolor="#243f60 [1604]" strokeweight="2pt">
+              <v:oval id="椭圆 5" o:spid="_x0000_s1031" style="position:absolute;left:0;text-align:left;margin-left:186.85pt;margin-top:8.65pt;width:86.4pt;height:1in;z-index:251702272;visibility:visible;mso-wrap-style:square;mso-width-percent:0;mso-wrap-distance-left:9pt;mso-wrap-distance-top:0;mso-wrap-distance-right:9pt;mso-wrap-distance-bottom:0;mso-position-horizontal:absolute;mso-position-horizontal-relative:text;mso-position-vertical:absolute;mso-position-vertical-relative:text;mso-width-percent:0;mso-width-relative:margin;v-text-anchor:middle" o:gfxdata="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" fillcolor="#4f81bd [3204]" strokecolor="#243f60 [1604]" strokeweight="2pt">
                 <v:textbox>
                   <w:txbxContent>
                     <w:p>
@@ -557,11 +860,6 @@
       </w:r>
     </w:p>
     <w:p>
-      <w:pPr>
-        <w:rPr>
-          <w:rFonts w:hint="eastAsia"/>
-        </w:rPr>
-      </w:pPr>
       <w:r>
         <w:rPr>
           <w:rFonts w:hint="eastAsia"/>
@@ -570,7 +868,138 @@
         <mc:AlternateContent>
           <mc:Choice Requires="wps">
             <w:drawing>
-              <wp:anchor distT="0" distB="0" distL="114300" distR="114300" simplePos="0" relativeHeight="251715584" behindDoc="0" locked="0" layoutInCell="1" allowOverlap="1">
+              <wp:anchor distT="0" distB="0" distL="114300" distR="114300" simplePos="0" relativeHeight="251719680" behindDoc="0" locked="0" layoutInCell="1" allowOverlap="1" wp14:anchorId="3846E408" wp14:editId="12A6E3F8">
+                <wp:simplePos x="0" y="0"/>
+                <wp:positionH relativeFrom="column">
+                  <wp:posOffset>306070</wp:posOffset>
+                </wp:positionH>
+                <wp:positionV relativeFrom="paragraph">
+                  <wp:posOffset>165735</wp:posOffset>
+                </wp:positionV>
+                <wp:extent cx="1486535" cy="492760"/>
+                <wp:effectExtent l="0" t="0" r="18415" b="21590"/>
+                <wp:wrapNone/>
+                <wp:docPr id="39" name="文本框 39"/>
+                <wp:cNvGraphicFramePr/>
+                <a:graphic xmlns:a="http://schemas.openxmlformats.org/drawingml/2006/main">
+                  <a:graphicData uri="http://schemas.microsoft.com/office/word/2010/wordprocessingShape">
+                    <wps:wsp>
+                      <wps:cNvSpPr txBox="1"/>
+                      <wps:spPr>
+                        <a:xfrm>
+                          <a:off x="0" y="0"/>
+                          <a:ext cx="1486535" cy="492760"/>
+                        </a:xfrm>
+                        <a:prstGeom prst="rect">
+                          <a:avLst/>
+                        </a:prstGeom>
+                        <a:solidFill>
+                          <a:schemeClr val="lt1"/>
+                        </a:solidFill>
+                        <a:ln w="6350">
+                          <a:solidFill>
+                            <a:prstClr val="black"/>
+                          </a:solidFill>
+                        </a:ln>
+                        <a:effectLst/>
+                      </wps:spPr>
+                      <wps:style>
+                        <a:lnRef idx="0">
+                          <a:schemeClr val="accent1"/>
+                        </a:lnRef>
+                        <a:fillRef idx="0">
+                          <a:schemeClr val="accent1"/>
+                        </a:fillRef>
+                        <a:effectRef idx="0">
+                          <a:schemeClr val="accent1"/>
+                        </a:effectRef>
+                        <a:fontRef idx="minor">
+                          <a:schemeClr val="dk1"/>
+                        </a:fontRef>
+                      </wps:style>
+                      <wps:txbx>
+                        <w:txbxContent>
+                          <w:p>
+                            <w:pPr>
+                              <w:pStyle w:val="a4"/>
+                              <w:numPr>
+                                <w:ilvl w:val="0"/>
+                                <w:numId w:val="1"/>
+                              </w:numPr>
+                              <w:ind w:firstLineChars="0"/>
+                              <w:jc w:val="left"/>
+                            </w:pPr>
+                            <w:r>
+                              <w:t>L</w:t>
+                            </w:r>
+                            <w:r>
+                              <w:rPr>
+                                <w:rFonts w:hint="eastAsia"/>
+                              </w:rPr>
+                              <w:t>oad file information to database</w:t>
+                            </w:r>
+                          </w:p>
+                        </w:txbxContent>
+                      </wps:txbx>
+                      <wps:bodyPr rot="0" spcFirstLastPara="0" vertOverflow="overflow" horzOverflow="overflow" vert="horz" wrap="square" lIns="91440" tIns="45720" rIns="91440" bIns="45720" numCol="1" spcCol="0" rtlCol="0" fromWordArt="0" anchor="t" anchorCtr="0" forceAA="0" compatLnSpc="1">
+                        <a:prstTxWarp prst="textNoShape">
+                          <a:avLst/>
+                        </a:prstTxWarp>
+                        <a:noAutofit/>
+                      </wps:bodyPr>
+                    </wps:wsp>
+                  </a:graphicData>
+                </a:graphic>
+                <wp14:sizeRelH relativeFrom="margin">
+                  <wp14:pctWidth>0</wp14:pctWidth>
+                </wp14:sizeRelH>
+                <wp14:sizeRelV relativeFrom="margin">
+                  <wp14:pctHeight>0</wp14:pctHeight>
+                </wp14:sizeRelV>
+              </wp:anchor>
+            </w:drawing>
+          </mc:Choice>
+          <mc:Fallback>
+            <w:pict>
+              <v:shape id="文本框 39" o:spid="_x0000_s1032" type="#_x0000_t202" style="position:absolute;left:0;text-align:left;margin-left:24.1pt;margin-top:13.05pt;width:117.05pt;height:38.8pt;z-index:251719680;visibility:visible;mso-wrap-style:square;mso-width-percent:0;mso-height-percent:0;mso-wrap-distance-left:9pt;mso-wrap-distance-top:0;mso-wrap-distance-right:9pt;mso-wrap-distance-bottom:0;mso-position-horizontal:absolute;mso-position-horizontal-relative:text;mso-position-vertical:absolute;mso-position-vertical-relative:text;mso-width-percent:0;mso-height-percent:0;mso-width-relative:margin;mso-height-relative:margin;v-text-anchor:top" o:gfxdata="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" fillcolor="white [3201]" strokeweight=".5pt">
+                <v:textbox>
+                  <w:txbxContent>
+                    <w:p>
+                      <w:pPr>
+                        <w:pStyle w:val="a4"/>
+                        <w:numPr>
+                          <w:ilvl w:val="0"/>
+                          <w:numId w:val="1"/>
+                        </w:numPr>
+                        <w:ind w:firstLineChars="0"/>
+                        <w:jc w:val="left"/>
+                      </w:pPr>
+                      <w:r>
+                        <w:t>L</w:t>
+                      </w:r>
+                      <w:r>
+                        <w:rPr>
+                          <w:rFonts w:hint="eastAsia"/>
+                        </w:rPr>
+                        <w:t>oad file information to database</w:t>
+                      </w:r>
+                    </w:p>
+                  </w:txbxContent>
+                </v:textbox>
+              </v:shape>
+            </w:pict>
+          </mc:Fallback>
+        </mc:AlternateContent>
+      </w:r>
+      <w:r>
+        <w:rPr>
+          <w:rFonts w:hint="eastAsia"/>
+          <w:noProof/>
+        </w:rPr>
+        <mc:AlternateContent>
+          <mc:Choice Requires="wps">
+            <w:drawing>
+              <wp:anchor distT="0" distB="0" distL="114300" distR="114300" simplePos="0" relativeHeight="251715584" behindDoc="0" locked="0" layoutInCell="1" allowOverlap="1" wp14:anchorId="4261B77B" wp14:editId="39C8C58C">
                 <wp:simplePos x="0" y="0"/>
                 <wp:positionH relativeFrom="column">
                   <wp:posOffset>3470744</wp:posOffset>
@@ -635,11 +1064,6 @@
       </w:r>
     </w:p>
     <w:p>
-      <w:pPr>
-        <w:rPr>
-          <w:rFonts w:hint="eastAsia"/>
-        </w:rPr>
-      </w:pPr>
       <w:r>
         <w:rPr>
           <w:rFonts w:hint="eastAsia"/>
@@ -651,13 +1075,13 @@
               <wp:anchor distT="0" distB="0" distL="114300" distR="114300" simplePos="0" relativeHeight="251705344" behindDoc="0" locked="0" layoutInCell="1" allowOverlap="1" wp14:anchorId="522B49D9" wp14:editId="61BCE46B">
                 <wp:simplePos x="0" y="0"/>
                 <wp:positionH relativeFrom="column">
-                  <wp:posOffset>4244975</wp:posOffset>
+                  <wp:posOffset>3696915</wp:posOffset>
                 </wp:positionH>
                 <wp:positionV relativeFrom="paragraph">
-                  <wp:posOffset>175895</wp:posOffset>
+                  <wp:posOffset>176171</wp:posOffset>
                 </wp:positionV>
                 <wp:extent cx="914400" cy="285750"/>
-                <wp:effectExtent l="0" t="0" r="19685" b="19050"/>
+                <wp:effectExtent l="0" t="0" r="20955" b="19050"/>
                 <wp:wrapNone/>
                 <wp:docPr id="12" name="文本框 12"/>
                 <wp:cNvGraphicFramePr/>
@@ -715,9 +1139,10 @@
                               <w:rPr>
                                 <w:rFonts w:hint="eastAsia"/>
                               </w:rPr>
-                              <w:t xml:space="preserve"> draft</w:t>
+                              <w:t>items which without item it</w:t>
                             </w:r>
                           </w:p>
+                          <w:p/>
                           <w:p/>
                         </w:txbxContent>
                       </wps:txbx>
@@ -738,7 +1163,7 @@
           </mc:Choice>
           <mc:Fallback>
             <w:pict>
-              <v:shape id="文本框 12" o:spid="_x0000_s1030" type="#_x0000_t202" style="position:absolute;left:0;text-align:left;margin-left:334.25pt;margin-top:13.85pt;width:1in;height:22.5pt;z-index:251705344;visibility:visible;mso-wrap-style:none;mso-height-percent:0;mso-wrap-distance-left:9pt;mso-wrap-distance-top:0;mso-wrap-distance-right:9pt;mso-wrap-distance-bottom:0;mso-position-horizontal:absolute;mso-position-horizontal-relative:text;mso-position-vertical:absolute;mso-position-vertical-relative:text;mso-height-percent:0;mso-height-relative:margin;v-text-anchor:top" o:gfxdata="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" fillcolor="white [3201]" strokeweight=".5pt">
+              <v:shape id="文本框 12" o:spid="_x0000_s1033" type="#_x0000_t202" style="position:absolute;left:0;text-align:left;margin-left:291.1pt;margin-top:13.85pt;width:1in;height:22.5pt;z-index:251705344;visibility:visible;mso-wrap-style:none;mso-height-percent:0;mso-wrap-distance-left:9pt;mso-wrap-distance-top:0;mso-wrap-distance-right:9pt;mso-wrap-distance-bottom:0;mso-position-horizontal:absolute;mso-position-horizontal-relative:text;mso-position-vertical:absolute;mso-position-vertical-relative:text;mso-height-percent:0;mso-height-relative:margin;v-text-anchor:top" o:gfxdata="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" fillcolor="white [3201]" strokeweight=".5pt">
                 <v:textbox>
                   <w:txbxContent>
                     <w:p>
@@ -757,9 +1182,10 @@
                         <w:rPr>
                           <w:rFonts w:hint="eastAsia"/>
                         </w:rPr>
-                        <w:t xml:space="preserve"> draft</w:t>
+                        <w:t>items which without item it</w:t>
                       </w:r>
                     </w:p>
+                    <w:p/>
                     <w:p/>
                   </w:txbxContent>
                 </v:textbox>
@@ -770,11 +1196,73 @@
       </w:r>
     </w:p>
     <w:p>
-      <w:pPr>
+      <w:r>
         <w:rPr>
           <w:rFonts w:hint="eastAsia"/>
+          <w:noProof/>
         </w:rPr>
-      </w:pPr>
+        <mc:AlternateContent>
+          <mc:Choice Requires="wps">
+            <w:drawing>
+              <wp:anchor distT="0" distB="0" distL="114300" distR="114300" simplePos="0" relativeHeight="251718656" behindDoc="0" locked="0" layoutInCell="1" allowOverlap="1">
+                <wp:simplePos x="0" y="0"/>
+                <wp:positionH relativeFrom="column">
+                  <wp:posOffset>1109206</wp:posOffset>
+                </wp:positionH>
+                <wp:positionV relativeFrom="paragraph">
+                  <wp:posOffset>104030</wp:posOffset>
+                </wp:positionV>
+                <wp:extent cx="1264257" cy="636104"/>
+                <wp:effectExtent l="0" t="38100" r="50800" b="31115"/>
+                <wp:wrapNone/>
+                <wp:docPr id="38" name="直接箭头连接符 38"/>
+                <wp:cNvGraphicFramePr/>
+                <a:graphic xmlns:a="http://schemas.openxmlformats.org/drawingml/2006/main">
+                  <a:graphicData uri="http://schemas.microsoft.com/office/word/2010/wordprocessingShape">
+                    <wps:wsp>
+                      <wps:cNvCnPr/>
+                      <wps:spPr>
+                        <a:xfrm flipV="1">
+                          <a:off x="0" y="0"/>
+                          <a:ext cx="1264257" cy="636104"/>
+                        </a:xfrm>
+                        <a:prstGeom prst="straightConnector1">
+                          <a:avLst/>
+                        </a:prstGeom>
+                        <a:ln>
+                          <a:tailEnd type="arrow"/>
+                        </a:ln>
+                      </wps:spPr>
+                      <wps:style>
+                        <a:lnRef idx="1">
+                          <a:schemeClr val="accent1"/>
+                        </a:lnRef>
+                        <a:fillRef idx="0">
+                          <a:schemeClr val="accent1"/>
+                        </a:fillRef>
+                        <a:effectRef idx="0">
+                          <a:schemeClr val="accent1"/>
+                        </a:effectRef>
+                        <a:fontRef idx="minor">
+                          <a:schemeClr val="tx1"/>
+                        </a:fontRef>
+                      </wps:style>
+                      <wps:bodyPr/>
+                    </wps:wsp>
+                  </a:graphicData>
+                </a:graphic>
+              </wp:anchor>
+            </w:drawing>
+          </mc:Choice>
+          <mc:Fallback>
+            <w:pict>
+              <v:shape id="直接箭头连接符 38" o:spid="_x0000_s1026" type="#_x0000_t32" style="position:absolute;left:0;text-align:left;margin-left:87.35pt;margin-top:8.2pt;width:99.55pt;height:50.1pt;flip:y;z-index:251718656;visibility:visible;mso-wrap-style:square;mso-wrap-distance-left:9pt;mso-wrap-distance-top:0;mso-wrap-distance-right:9pt;mso-wrap-distance-bottom:0;mso-position-horizontal:absolute;mso-position-horizontal-relative:text;mso-position-vertical:absolute;mso-position-vertical-relative:text" o:gfxdata="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" strokecolor="#4579b8 [3044]">
+                <v:stroke endarrow="open"/>
+              </v:shape>
+            </w:pict>
+          </mc:Fallback>
+        </mc:AlternateContent>
+      </w:r>
       <w:r>
         <w:rPr>
           <w:rFonts w:hint="eastAsia"/>
@@ -843,19 +1331,120 @@
         </mc:AlternateContent>
       </w:r>
     </w:p>
+    <w:p/>
     <w:p>
-      <w:pPr>
+      <w:r>
         <w:rPr>
-          <w:rFonts w:hint="eastAsia"/>
+          <w:noProof/>
         </w:rPr>
-      </w:pPr>
-    </w:p>
-    <w:p>
-      <w:pPr>
-        <w:rPr>
-          <w:rFonts w:hint="eastAsia"/>
-        </w:rPr>
-      </w:pPr>
+        <mc:AlternateContent>
+          <mc:Choice Requires="wps">
+            <w:drawing>
+              <wp:anchor distT="0" distB="0" distL="114300" distR="114300" simplePos="0" relativeHeight="251717632" behindDoc="0" locked="0" layoutInCell="1" allowOverlap="1" wp14:anchorId="1A7FCAA8" wp14:editId="338E5EAE">
+                <wp:simplePos x="0" y="0"/>
+                <wp:positionH relativeFrom="column">
+                  <wp:posOffset>257810</wp:posOffset>
+                </wp:positionH>
+                <wp:positionV relativeFrom="paragraph">
+                  <wp:posOffset>33020</wp:posOffset>
+                </wp:positionV>
+                <wp:extent cx="897890" cy="969645"/>
+                <wp:effectExtent l="0" t="0" r="16510" b="20955"/>
+                <wp:wrapNone/>
+                <wp:docPr id="8" name="椭圆 8"/>
+                <wp:cNvGraphicFramePr/>
+                <a:graphic xmlns:a="http://schemas.openxmlformats.org/drawingml/2006/main">
+                  <a:graphicData uri="http://schemas.microsoft.com/office/word/2010/wordprocessingShape">
+                    <wps:wsp>
+                      <wps:cNvSpPr/>
+                      <wps:spPr>
+                        <a:xfrm>
+                          <a:off x="0" y="0"/>
+                          <a:ext cx="897890" cy="969645"/>
+                        </a:xfrm>
+                        <a:prstGeom prst="ellipse">
+                          <a:avLst/>
+                        </a:prstGeom>
+                      </wps:spPr>
+                      <wps:style>
+                        <a:lnRef idx="2">
+                          <a:schemeClr val="accent1">
+                            <a:shade val="50000"/>
+                          </a:schemeClr>
+                        </a:lnRef>
+                        <a:fillRef idx="1">
+                          <a:schemeClr val="accent1"/>
+                        </a:fillRef>
+                        <a:effectRef idx="0">
+                          <a:schemeClr val="accent1"/>
+                        </a:effectRef>
+                        <a:fontRef idx="minor">
+                          <a:schemeClr val="lt1"/>
+                        </a:fontRef>
+                      </wps:style>
+                      <wps:txbx>
+                        <w:txbxContent>
+                          <w:p>
+                            <w:proofErr w:type="gramStart"/>
+                            <w:r>
+                              <w:rPr>
+                                <w:rFonts w:hint="eastAsia"/>
+                              </w:rPr>
+                              <w:t>jpg</w:t>
+                            </w:r>
+                            <w:proofErr w:type="gramEnd"/>
+                            <w:r>
+                              <w:rPr>
+                                <w:rFonts w:hint="eastAsia"/>
+                              </w:rPr>
+                              <w:t xml:space="preserve"> files on disk</w:t>
+                            </w:r>
+                          </w:p>
+                        </w:txbxContent>
+                      </wps:txbx>
+                      <wps:bodyPr rot="0" spcFirstLastPara="0" vertOverflow="overflow" horzOverflow="overflow" vert="horz" wrap="square" lIns="91440" tIns="45720" rIns="91440" bIns="45720" numCol="1" spcCol="0" rtlCol="0" fromWordArt="0" anchor="ctr" anchorCtr="0" forceAA="0" compatLnSpc="1">
+                        <a:prstTxWarp prst="textNoShape">
+                          <a:avLst/>
+                        </a:prstTxWarp>
+                        <a:noAutofit/>
+                      </wps:bodyPr>
+                    </wps:wsp>
+                  </a:graphicData>
+                </a:graphic>
+                <wp14:sizeRelH relativeFrom="margin">
+                  <wp14:pctWidth>0</wp14:pctWidth>
+                </wp14:sizeRelH>
+              </wp:anchor>
+            </w:drawing>
+          </mc:Choice>
+          <mc:Fallback>
+            <w:pict>
+              <v:oval id="椭圆 8" o:spid="_x0000_s1034" style="position:absolute;left:0;text-align:left;margin-left:20.3pt;margin-top:2.6pt;width:70.7pt;height:76.35pt;z-index:251717632;visibility:visible;mso-wrap-style:square;mso-width-percent:0;mso-wrap-distance-left:9pt;mso-wrap-distance-top:0;mso-wrap-distance-right:9pt;mso-wrap-distance-bottom:0;mso-position-horizontal:absolute;mso-position-horizontal-relative:text;mso-position-vertical:absolute;mso-position-vertical-relative:text;mso-width-percent:0;mso-width-relative:margin;v-text-anchor:middle" o:gfxdata="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" fillcolor="#4f81bd [3204]" strokecolor="#243f60 [1604]" strokeweight="2pt">
+                <v:textbox>
+                  <w:txbxContent>
+                    <w:p>
+                      <w:proofErr w:type="gramStart"/>
+                      <w:r>
+                        <w:rPr>
+                          <w:rFonts w:hint="eastAsia"/>
+                        </w:rPr>
+                        <w:t>jpg</w:t>
+                      </w:r>
+                      <w:proofErr w:type="gramEnd"/>
+                      <w:r>
+                        <w:rPr>
+                          <w:rFonts w:hint="eastAsia"/>
+                        </w:rPr>
+                        <w:t xml:space="preserve"> files on disk</w:t>
+                      </w:r>
+                    </w:p>
+                  </w:txbxContent>
+                </v:textbox>
+              </v:oval>
+            </w:pict>
+          </mc:Fallback>
+        </mc:AlternateContent>
+      </w:r>
       <w:r>
         <w:rPr>
           <w:rFonts w:hint="eastAsia"/>
@@ -864,7 +1453,7 @@
         <mc:AlternateContent>
           <mc:Choice Requires="wps">
             <w:drawing>
-              <wp:anchor distT="0" distB="0" distL="114300" distR="114300" simplePos="0" relativeHeight="251716608" behindDoc="0" locked="0" layoutInCell="1" allowOverlap="1">
+              <wp:anchor distT="0" distB="0" distL="114300" distR="114300" simplePos="0" relativeHeight="251716608" behindDoc="0" locked="0" layoutInCell="1" allowOverlap="1" wp14:anchorId="5BE64DB5" wp14:editId="2D4012F7">
                 <wp:simplePos x="0" y="0"/>
                 <wp:positionH relativeFrom="column">
                   <wp:posOffset>3112936</wp:posOffset>
@@ -924,12 +1513,9 @@
         </mc:AlternateContent>
       </w:r>
     </w:p>
+    <w:bookmarkStart w:id="0" w:name="_GoBack"/>
+    <w:bookmarkEnd w:id="0"/>
     <w:p>
-      <w:pPr>
-        <w:rPr>
-          <w:rFonts w:hint="eastAsia"/>
-        </w:rPr>
-      </w:pPr>
       <w:r>
         <w:rPr>
           <w:noProof/>
@@ -937,7 +1523,7 @@
         <mc:AlternateContent>
           <mc:Choice Requires="wps">
             <w:drawing>
-              <wp:anchor distT="0" distB="0" distL="114300" distR="114300" simplePos="0" relativeHeight="251714560" behindDoc="0" locked="0" layoutInCell="1" allowOverlap="1" wp14:anchorId="605755DB" wp14:editId="11859518">
+              <wp:anchor distT="0" distB="0" distL="114300" distR="114300" simplePos="0" relativeHeight="251714560" behindDoc="0" locked="0" layoutInCell="1" allowOverlap="1" wp14:anchorId="0E244B06" wp14:editId="215EEEFC">
                 <wp:simplePos x="0" y="0"/>
                 <wp:positionH relativeFrom="column">
                   <wp:posOffset>5593743</wp:posOffset>
@@ -1078,26 +1664,9 @@
         </mc:AlternateContent>
       </w:r>
     </w:p>
+    <w:p/>
+    <w:p/>
     <w:p>
-      <w:pPr>
-        <w:rPr>
-          <w:rFonts w:hint="eastAsia"/>
-        </w:rPr>
-      </w:pPr>
-    </w:p>
-    <w:p>
-      <w:pPr>
-        <w:rPr>
-          <w:rFonts w:hint="eastAsia"/>
-        </w:rPr>
-      </w:pPr>
-    </w:p>
-    <w:p>
-      <w:pPr>
-        <w:rPr>
-          <w:rFonts w:hint="eastAsia"/>
-        </w:rPr>
-      </w:pPr>
       <w:r>
         <w:rPr>
           <w:noProof/>
@@ -1105,7 +1674,7 @@
         <mc:AlternateContent>
           <mc:Choice Requires="wps">
             <w:drawing>
-              <wp:anchor distT="0" distB="0" distL="114300" distR="114300" simplePos="0" relativeHeight="251712512" behindDoc="0" locked="0" layoutInCell="1" allowOverlap="1" wp14:anchorId="4102B3D1" wp14:editId="1FB938FC">
+              <wp:anchor distT="0" distB="0" distL="114300" distR="114300" simplePos="0" relativeHeight="251712512" behindDoc="0" locked="0" layoutInCell="1" allowOverlap="1" wp14:anchorId="5203102A" wp14:editId="5A8FF432">
                 <wp:simplePos x="0" y="0"/>
                 <wp:positionH relativeFrom="column">
                   <wp:posOffset>5269451</wp:posOffset>
@@ -1175,7 +1744,7 @@
           </mc:Choice>
           <mc:Fallback>
             <w:pict>
-              <v:shape id="_x0000_s1032" type="#_x0000_t202" style="position:absolute;left:0;text-align:left;margin-left:414.9pt;margin-top:3.1pt;width:55.5pt;height:110.55pt;z-index:251712512;visibility:visible;mso-wrap-style:square;mso-width-percent:0;mso-height-percent:200;mso-wrap-distance-left:9pt;mso-wrap-distance-top:0;mso-wrap-distance-right:9pt;mso-wrap-distance-bottom:0;mso-position-horizontal:absolute;mso-position-horizontal-relative:text;mso-position-vertical:absolute;mso-position-vertical-relative:text;mso-width-percent:0;mso-height-percent:200;mso-width-relative:margin;mso-height-relative:margin;v-text-anchor:top" o:gfxdata="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">
+              <v:shape id="_x0000_s1036" type="#_x0000_t202" style="position:absolute;left:0;text-align:left;margin-left:414.9pt;margin-top:3.1pt;width:55.5pt;height:110.55pt;z-index:251712512;visibility:visible;mso-wrap-style:square;mso-width-percent:0;mso-height-percent:200;mso-wrap-distance-left:9pt;mso-wrap-distance-top:0;mso-wrap-distance-right:9pt;mso-wrap-distance-bottom:0;mso-position-horizontal:absolute;mso-position-horizontal-relative:text;mso-position-vertical:absolute;mso-position-vertical-relative:text;mso-width-percent:0;mso-height-percent:200;mso-width-relative:margin;mso-height-relative:margin;v-text-anchor:top" o:gfxdata="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">
                 <v:textbox style="mso-fit-shape-to-text:t">
                   <w:txbxContent>
                     <w:p>
@@ -1194,21 +1763,8 @@
         </mc:AlternateContent>
       </w:r>
     </w:p>
+    <w:p/>
     <w:p>
-      <w:pPr>
-        <w:rPr>
-          <w:rFonts w:hint="eastAsia"/>
-        </w:rPr>
-      </w:pPr>
-    </w:p>
-    <w:p>
-      <w:pPr>
-        <w:rPr>
-          <w:rFonts w:hint="eastAsia"/>
-        </w:rPr>
-      </w:pPr>
-      <w:bookmarkStart w:id="0" w:name="_GoBack"/>
-      <w:bookmarkEnd w:id="0"/>
       <w:r>
         <w:rPr>
           <w:rFonts w:hint="eastAsia"/>
@@ -1217,7 +1773,7 @@
         <mc:AlternateContent>
           <mc:Choice Requires="wps">
             <w:drawing>
-              <wp:anchor distT="0" distB="0" distL="114300" distR="114300" simplePos="0" relativeHeight="251708416" behindDoc="0" locked="0" layoutInCell="1" allowOverlap="1" wp14:anchorId="5FDAD0A4" wp14:editId="68831C49">
+              <wp:anchor distT="0" distB="0" distL="114300" distR="114300" simplePos="0" relativeHeight="251708416" behindDoc="0" locked="0" layoutInCell="1" allowOverlap="1" wp14:anchorId="5F98134E" wp14:editId="68297BD0">
                 <wp:simplePos x="0" y="0"/>
                 <wp:positionH relativeFrom="column">
                   <wp:posOffset>3755390</wp:posOffset>
@@ -1316,125 +1872,23 @@
         </mc:AlternateContent>
       </w:r>
     </w:p>
-    <w:p>
-      <w:pPr>
-        <w:rPr>
-          <w:rFonts w:hint="eastAsia"/>
-        </w:rPr>
-      </w:pPr>
-    </w:p>
-    <w:p>
-      <w:pPr>
-        <w:rPr>
-          <w:rFonts w:hint="eastAsia"/>
-        </w:rPr>
-      </w:pPr>
-    </w:p>
-    <w:p>
-      <w:pPr>
-        <w:rPr>
-          <w:rFonts w:hint="eastAsia"/>
-        </w:rPr>
-      </w:pPr>
-    </w:p>
-    <w:p>
-      <w:pPr>
-        <w:rPr>
-          <w:rFonts w:hint="eastAsia"/>
-        </w:rPr>
-      </w:pPr>
-    </w:p>
-    <w:p>
-      <w:pPr>
-        <w:rPr>
-          <w:rFonts w:hint="eastAsia"/>
-        </w:rPr>
-      </w:pPr>
-    </w:p>
-    <w:p>
-      <w:pPr>
-        <w:rPr>
-          <w:rFonts w:hint="eastAsia"/>
-        </w:rPr>
-      </w:pPr>
-    </w:p>
-    <w:p>
-      <w:pPr>
-        <w:rPr>
-          <w:rFonts w:hint="eastAsia"/>
-        </w:rPr>
-      </w:pPr>
-    </w:p>
-    <w:p>
-      <w:pPr>
-        <w:rPr>
-          <w:rFonts w:hint="eastAsia"/>
-        </w:rPr>
-      </w:pPr>
-    </w:p>
-    <w:p>
-      <w:pPr>
-        <w:rPr>
-          <w:rFonts w:hint="eastAsia"/>
-        </w:rPr>
-      </w:pPr>
-    </w:p>
-    <w:p>
-      <w:pPr>
-        <w:rPr>
-          <w:rFonts w:hint="eastAsia"/>
-        </w:rPr>
-      </w:pPr>
-    </w:p>
-    <w:p>
-      <w:pPr>
-        <w:rPr>
-          <w:rFonts w:hint="eastAsia"/>
-        </w:rPr>
-      </w:pPr>
-    </w:p>
-    <w:p>
-      <w:pPr>
-        <w:rPr>
-          <w:rFonts w:hint="eastAsia"/>
-        </w:rPr>
-      </w:pPr>
-    </w:p>
-    <w:p>
-      <w:pPr>
-        <w:rPr>
-          <w:rFonts w:hint="eastAsia"/>
-        </w:rPr>
-      </w:pPr>
-    </w:p>
-    <w:p>
-      <w:pPr>
-        <w:rPr>
-          <w:rFonts w:hint="eastAsia"/>
-        </w:rPr>
-      </w:pPr>
-    </w:p>
-    <w:p>
-      <w:pPr>
-        <w:rPr>
-          <w:rFonts w:hint="eastAsia"/>
-        </w:rPr>
-      </w:pPr>
-    </w:p>
-    <w:p>
-      <w:pPr>
-        <w:rPr>
-          <w:rFonts w:hint="eastAsia"/>
-        </w:rPr>
-      </w:pPr>
-    </w:p>
-    <w:p>
-      <w:pPr>
-        <w:rPr>
-          <w:rFonts w:hint="eastAsia"/>
-        </w:rPr>
-      </w:pPr>
-    </w:p>
+    <w:p/>
+    <w:p/>
+    <w:p/>
+    <w:p/>
+    <w:p/>
+    <w:p/>
+    <w:p/>
+    <w:p/>
+    <w:p/>
+    <w:p/>
+    <w:p/>
+    <w:p/>
+    <w:p/>
+    <w:p/>
+    <w:p/>
+    <w:p/>
+    <w:p/>
     <w:p>
       <w:r>
         <w:rPr>
@@ -2367,9 +2821,6 @@
                           <w:p>
                             <w:pPr>
                               <w:jc w:val="center"/>
-                              <w:rPr>
-                                <w:rFonts w:hint="eastAsia"/>
-                              </w:rPr>
                             </w:pPr>
                             <w:r>
                               <w:t>I</w:t>
@@ -3756,6 +4207,103 @@
     </w:sectPr>
   </w:body>
 </w:document>
+</file>
+
+<file path=word/numbering.xml><?xml version="1.0" encoding="utf-8"?>
+<w:numbering xmlns:wpc="http://schemas.microsoft.com/office/word/2010/wordprocessingCanvas" xmlns:mc="http://schemas.openxmlformats.org/markup-compatibility/2006" xmlns:o="urn:schemas-microsoft-com:office:office" xmlns:r="http://schemas.openxmlformats.org/officeDocument/2006/relationships" xmlns:m="http://schemas.openxmlformats.org/officeDocument/2006/math" xmlns:v="urn:schemas-microsoft-com:vml" xmlns:wp14="http://schemas.microsoft.com/office/word/2010/wordprocessingDrawing" xmlns:wp="http://schemas.openxmlformats.org/drawingml/2006/wordprocessingDrawing" xmlns:w10="urn:schemas-microsoft-com:office:word" xmlns:w="http://schemas.openxmlformats.org/wordprocessingml/2006/main" xmlns:w14="http://schemas.microsoft.com/office/word/2010/wordml" xmlns:wpg="http://schemas.microsoft.com/office/word/2010/wordprocessingGroup" xmlns:wpi="http://schemas.microsoft.com/office/word/2010/wordprocessingInk" xmlns:wne="http://schemas.microsoft.com/office/word/2006/wordml" xmlns:wps="http://schemas.microsoft.com/office/word/2010/wordprocessingShape" mc:Ignorable="w14 wp14">
+  <w:abstractNum w:abstractNumId="0">
+    <w:nsid w:val="4E7813BF"/>
+    <w:multiLevelType w:val="hybridMultilevel"/>
+    <w:tmpl w:val="F224EC30"/>
+    <w:lvl w:ilvl="0" w:tplc="A96E5DF4">
+      <w:start w:val="1"/>
+      <w:numFmt w:val="decimal"/>
+      <w:lvlText w:val="%1."/>
+      <w:lvlJc w:val="left"/>
+      <w:pPr>
+        <w:ind w:left="360" w:hanging="360"/>
+      </w:pPr>
+      <w:rPr>
+        <w:rFonts w:hint="default"/>
+      </w:rPr>
+    </w:lvl>
+    <w:lvl w:ilvl="1" w:tplc="04090019" w:tentative="1">
+      <w:start w:val="1"/>
+      <w:numFmt w:val="lowerLetter"/>
+      <w:lvlText w:val="%2)"/>
+      <w:lvlJc w:val="left"/>
+      <w:pPr>
+        <w:ind w:left="840" w:hanging="420"/>
+      </w:pPr>
+    </w:lvl>
+    <w:lvl w:ilvl="2" w:tplc="0409001B" w:tentative="1">
+      <w:start w:val="1"/>
+      <w:numFmt w:val="lowerRoman"/>
+      <w:lvlText w:val="%3."/>
+      <w:lvlJc w:val="right"/>
+      <w:pPr>
+        <w:ind w:left="1260" w:hanging="420"/>
+      </w:pPr>
+    </w:lvl>
+    <w:lvl w:ilvl="3" w:tplc="0409000F" w:tentative="1">
+      <w:start w:val="1"/>
+      <w:numFmt w:val="decimal"/>
+      <w:lvlText w:val="%4."/>
+      <w:lvlJc w:val="left"/>
+      <w:pPr>
+        <w:ind w:left="1680" w:hanging="420"/>
+      </w:pPr>
+    </w:lvl>
+    <w:lvl w:ilvl="4" w:tplc="04090019" w:tentative="1">
+      <w:start w:val="1"/>
+      <w:numFmt w:val="lowerLetter"/>
+      <w:lvlText w:val="%5)"/>
+      <w:lvlJc w:val="left"/>
+      <w:pPr>
+        <w:ind w:left="2100" w:hanging="420"/>
+      </w:pPr>
+    </w:lvl>
+    <w:lvl w:ilvl="5" w:tplc="0409001B" w:tentative="1">
+      <w:start w:val="1"/>
+      <w:numFmt w:val="lowerRoman"/>
+      <w:lvlText w:val="%6."/>
+      <w:lvlJc w:val="right"/>
+      <w:pPr>
+        <w:ind w:left="2520" w:hanging="420"/>
+      </w:pPr>
+    </w:lvl>
+    <w:lvl w:ilvl="6" w:tplc="0409000F" w:tentative="1">
+      <w:start w:val="1"/>
+      <w:numFmt w:val="decimal"/>
+      <w:lvlText w:val="%7."/>
+      <w:lvlJc w:val="left"/>
+      <w:pPr>
+        <w:ind w:left="2940" w:hanging="420"/>
+      </w:pPr>
+    </w:lvl>
+    <w:lvl w:ilvl="7" w:tplc="04090019" w:tentative="1">
+      <w:start w:val="1"/>
+      <w:numFmt w:val="lowerLetter"/>
+      <w:lvlText w:val="%8)"/>
+      <w:lvlJc w:val="left"/>
+      <w:pPr>
+        <w:ind w:left="3360" w:hanging="420"/>
+      </w:pPr>
+    </w:lvl>
+    <w:lvl w:ilvl="8" w:tplc="0409001B" w:tentative="1">
+      <w:start w:val="1"/>
+      <w:numFmt w:val="lowerRoman"/>
+      <w:lvlText w:val="%9."/>
+      <w:lvlJc w:val="right"/>
+      <w:pPr>
+        <w:ind w:left="3780" w:hanging="420"/>
+      </w:pPr>
+    </w:lvl>
+  </w:abstractNum>
+  <w:num w:numId="1">
+    <w:abstractNumId w:val="0"/>
+  </w:num>
+</w:numbering>
 </file>
 
 <file path=word/styles.xml><?xml version="1.0" encoding="utf-8"?>
@@ -3971,6 +4519,16 @@
       <w:sz w:val="18"/>
       <w:szCs w:val="18"/>
     </w:rPr>
+  </w:style>
+  <w:style w:type="paragraph" w:styleId="a4">
+    <w:name w:val="List Paragraph"/>
+    <w:basedOn w:val="a"/>
+    <w:uiPriority w:val="34"/>
+    <w:qFormat/>
+    <w:rsid w:val="00BE6FCD"/>
+    <w:pPr>
+      <w:ind w:firstLineChars="200" w:firstLine="420"/>
+    </w:pPr>
   </w:style>
 </w:styles>
 </file>
@@ -4188,6 +4746,16 @@
       <w:sz w:val="18"/>
       <w:szCs w:val="18"/>
     </w:rPr>
+  </w:style>
+  <w:style w:type="paragraph" w:styleId="a4">
+    <w:name w:val="List Paragraph"/>
+    <w:basedOn w:val="a"/>
+    <w:uiPriority w:val="34"/>
+    <w:qFormat/>
+    <w:rsid w:val="00BE6FCD"/>
+    <w:pPr>
+      <w:ind w:firstLineChars="200" w:firstLine="420"/>
+    </w:pPr>
   </w:style>
 </w:styles>
 </file>
@@ -4482,7 +5050,7 @@
 </file>
 
 <file path=customXml/itemProps1.xml><?xml version="1.0" encoding="utf-8"?>
-<ds:datastoreItem xmlns:ds="http://schemas.openxmlformats.org/officeDocument/2006/customXml" ds:itemID="{52917291-11D1-44EA-BEEB-9D4DF2CE0185}">
+<ds:datastoreItem xmlns:ds="http://schemas.openxmlformats.org/officeDocument/2006/customXml" ds:itemID="{A3879A45-38F4-42A4-83CB-50DFBC2A662C}">
   <ds:schemaRefs>
     <ds:schemaRef ds:uri="http://schemas.openxmlformats.org/officeDocument/2006/bibliography"/>
   </ds:schemaRefs>

</xml_diff>